<commit_message>
Arquivo de estudo para reforço!
</commit_message>
<xml_diff>
--- a/Paulo Rocha.docx
+++ b/Paulo Rocha.docx
@@ -15,6 +15,11 @@
     <w:p>
       <w:r>
         <w:t>Maurilio</w:t>
+      </w:r>
+    </w:p>
+    <w:p>
+      <w:r>
+        <w:t>Paulo e Maurilio estão estudando no dia 19/08/2024</w:t>
       </w:r>
     </w:p>
     <w:p/>

</xml_diff>